<commit_message>
ready to start certificate process
</commit_message>
<xml_diff>
--- a/_memoria/featuresText.docx
+++ b/_memoria/featuresText.docx
@@ -363,7 +363,25 @@
     </w:p>
     <w:p>
       <w:r>
-        <w:t>This functionality is not trying to expose exactly all the really accessible data because if we started to print the data available for all the relatives of a person, the ammount of information displayed could interefere with the purpose of the tool, which is to clearly expose the main data related to the Person resource.</w:t>
+        <w:t xml:space="preserve">This functionality is not trying to expose exactly all the really accessible data because if we started to print </w:t>
+      </w:r>
+      <w:r>
+        <w:t>everything</w:t>
+      </w:r>
+      <w:r>
+        <w:t xml:space="preserve"> for all the relatives of a person the ammount of information displayed </w:t>
+      </w:r>
+      <w:r>
+        <w:t>would</w:t>
+      </w:r>
+      <w:r>
+        <w:t xml:space="preserve"> interefere with the </w:t>
+      </w:r>
+      <w:r>
+        <w:t xml:space="preserve">main </w:t>
+      </w:r>
+      <w:r>
+        <w:t>purpose of the tool, which is to clearly expose the main data related to the Person resource.</w:t>
       </w:r>
     </w:p>
     <w:p>
@@ -387,7 +405,13 @@
     </w:p>
     <w:p>
       <w:r>
-        <w:t>The first part of this functionality is related to the Person search over the FamilySearch Family Tree data. For that, some fields can be filled:</w:t>
+        <w:t xml:space="preserve">The first part of this functionality is related to the Person search over the FamilySearch Family Tree data. For that, </w:t>
+      </w:r>
+      <w:r>
+        <w:t xml:space="preserve">the following </w:t>
+      </w:r>
+      <w:r>
+        <w:t>fields can be filled:</w:t>
       </w:r>
     </w:p>
     <w:p>
@@ -397,7 +421,43 @@
     </w:p>
     <w:p>
       <w:r>
-        <w:t>Exact Names Input: FamilySearch features the option of accepting names similar to the ones introduced in the case that we don’t recall exactly how an ancesstor or person of interest name/surname was spelled. If the Exact option is selected, the search will look for exact matches on the Name &amp; Surnames fields, while the Similar option will permite the inclussion of some differences on the Name  &amp; Surname.</w:t>
+        <w:t xml:space="preserve">Exact Names Input: FamilySearch features the option of accepting names similar to the ones introduced in the case that we don’t </w:t>
+      </w:r>
+      <w:r>
+        <w:t xml:space="preserve">exactly </w:t>
+      </w:r>
+      <w:r>
+        <w:t xml:space="preserve">recall </w:t>
+      </w:r>
+      <w:r>
+        <w:t>how</w:t>
+      </w:r>
+      <w:r>
+        <w:t xml:space="preserve"> an ancesstor or person of interest name/surname was spelled. If the </w:t>
+      </w:r>
+      <w:r>
+        <w:t>'</w:t>
+      </w:r>
+      <w:r>
+        <w:t>Exact</w:t>
+      </w:r>
+      <w:r>
+        <w:t>'</w:t>
+      </w:r>
+      <w:r>
+        <w:t xml:space="preserve"> option is selected, the search will look for exact matches on the Name &amp; Surnames fields, while the </w:t>
+      </w:r>
+      <w:r>
+        <w:t>'</w:t>
+      </w:r>
+      <w:r>
+        <w:t>Similar</w:t>
+      </w:r>
+      <w:r>
+        <w:t>'</w:t>
+      </w:r>
+      <w:r>
+        <w:t xml:space="preserve"> option will permite the inclussion of some differences on the Name  &amp; Surname.</w:t>
       </w:r>
     </w:p>
     <w:p>
@@ -438,6 +498,17 @@
     <w:p>
       <w:r>
         <w:t>Death Date: Date in which the searched person died.</w:t>
+      </w:r>
+    </w:p>
+    <w:p>
+      <w:r>
+        <w:t>Apart from that, you can search for all the same fields for the main relatives of the person being searched. To know: Spouse, Father and Mother.</w:t>
+      </w:r>
+    </w:p>
+    <w:p>
+      <w:r>
+        <w:lastRenderedPageBreak/>
+        <w:t>Once the search is finished (at least one form parameter should be introduced) you will see a list of results. You can browse through that list or select one fo those results to check if information for that person exists on the tree.</w:t>
       </w:r>
     </w:p>
     <w:sectPr>

</xml_diff>

<commit_message>
corrected english background and search + fixed topbar surnames + navigation buttons disabled
</commit_message>
<xml_diff>
--- a/_memoria/featuresText.docx
+++ b/_memoria/featuresText.docx
@@ -443,10 +443,22 @@
     </w:p>
     <w:p>
       <w:r>
-        <w:t>Additionaly</w:t>
-      </w:r>
-      <w:r>
-        <w:t xml:space="preserve">, this fuctionality features the search over the </w:t>
+        <w:t>Additional</w:t>
+      </w:r>
+      <w:r>
+        <w:t>l</w:t>
+      </w:r>
+      <w:r>
+        <w:t>y</w:t>
+      </w:r>
+      <w:r>
+        <w:t xml:space="preserve">, this </w:t>
+      </w:r>
+      <w:r>
+        <w:t>functionality</w:t>
+      </w:r>
+      <w:r>
+        <w:t xml:space="preserve"> features the search over the </w:t>
       </w:r>
       <w:r>
         <w:t xml:space="preserve">family </w:t>
@@ -461,7 +473,13 @@
         <w:t xml:space="preserve">only allows you to check the </w:t>
       </w:r>
       <w:r>
-        <w:t>details of a person retorned by the search functionality.</w:t>
+        <w:t xml:space="preserve">details of a person </w:t>
+      </w:r>
+      <w:r>
+        <w:t>returned</w:t>
+      </w:r>
+      <w:r>
+        <w:t xml:space="preserve"> by the search functionality.</w:t>
       </w:r>
     </w:p>
     <w:p>
@@ -488,7 +506,13 @@
         <w:t>The first part of t</w:t>
       </w:r>
       <w:r>
-        <w:t>his functionality consists of a form  to configure the Person’s search. T</w:t>
+        <w:t>his f</w:t>
+      </w:r>
+      <w:r>
+        <w:t>unctionality consists of a form</w:t>
+      </w:r>
+      <w:r>
+        <w:t xml:space="preserve"> to configure the Person’s search. T</w:t>
       </w:r>
       <w:r>
         <w:t xml:space="preserve">he following </w:t>
@@ -505,7 +529,10 @@
     </w:p>
     <w:p>
       <w:r>
-        <w:t xml:space="preserve">Gender: Paràmeter only available for the Main Person </w:t>
+        <w:t>Gender: Para</w:t>
+      </w:r>
+      <w:r>
+        <w:t xml:space="preserve">meter only available for the Main Person </w:t>
       </w:r>
       <w:r>
         <w:t>being searched</w:t>
@@ -540,7 +567,10 @@
         <w:t xml:space="preserve">the name/surnames of </w:t>
       </w:r>
       <w:r>
-        <w:t xml:space="preserve">an ancesstor or person of interest </w:t>
+        <w:t>an ances</w:t>
+      </w:r>
+      <w:r>
+        <w:t xml:space="preserve">tor or person of interest </w:t>
       </w:r>
       <w:r>
         <w:t>were</w:t>
@@ -561,12 +591,18 @@
         <w:t xml:space="preserve"> option is selected, the searc</w:t>
       </w:r>
       <w:r>
-        <w:t>h will look for exact matches for the Name &amp; Surnames fields. On the otherhand, the</w:t>
+        <w:t>h will look for exact matches for the Name &amp; Surnames fields. On the other</w:t>
       </w:r>
       <w:r>
         <w:t xml:space="preserve"> </w:t>
       </w:r>
       <w:r>
+        <w:t>hand, the</w:t>
+      </w:r>
+      <w:r>
+        <w:t xml:space="preserve"> </w:t>
+      </w:r>
+      <w:r>
         <w:t>'</w:t>
       </w:r>
       <w:r>
@@ -595,15 +631,27 @@
     </w:p>
     <w:p>
       <w:r>
-        <w:t>Surname: The surname of the peson.</w:t>
-      </w:r>
-    </w:p>
-    <w:p>
-      <w:r>
-        <w:t xml:space="preserve">Birt Place: Geographical place where the person </w:t>
-      </w:r>
-      <w:r>
-        <w:t>was borned</w:t>
+        <w:t>Surname: The surname of the pe</w:t>
+      </w:r>
+      <w:r>
+        <w:t>r</w:t>
+      </w:r>
+      <w:r>
+        <w:t>son.</w:t>
+      </w:r>
+    </w:p>
+    <w:p>
+      <w:r>
+        <w:t>Birt</w:t>
+      </w:r>
+      <w:r>
+        <w:t>h</w:t>
+      </w:r>
+      <w:r>
+        <w:t xml:space="preserve"> Place: Geographical place where the person </w:t>
+      </w:r>
+      <w:r>
+        <w:t>was borne</w:t>
       </w:r>
       <w:r>
         <w:t>.</w:t>
@@ -636,7 +684,7 @@
         <w:t xml:space="preserve">Birth Date: Date in which the searched person </w:t>
       </w:r>
       <w:r>
-        <w:t>was borned</w:t>
+        <w:t>was born</w:t>
       </w:r>
       <w:r>
         <w:t>.</w:t>

</xml_diff>